<commit_message>
Updated Information Testing Report
</commit_message>
<xml_diff>
--- a/reports/Group/Group Testing Report.docx
+++ b/reports/Group/Group Testing Report.docx
@@ -182,7 +182,7 @@
                   <w:rPr>
                     <w:rFonts w:asciiTheme="majorHAnsi" w:hAnsiTheme="majorHAnsi" w:cstheme="majorHAnsi"/>
                   </w:rPr>
-                  <w:t>1</w:t>
+                  <w:t>3</w:t>
                 </w:r>
                 <w:r>
                   <w:rPr>
@@ -194,7 +194,19 @@
                   <w:rPr>
                     <w:rFonts w:asciiTheme="majorHAnsi" w:hAnsiTheme="majorHAnsi" w:cstheme="majorHAnsi"/>
                   </w:rPr>
-                  <w:t>031</w:t>
+                  <w:t>0</w:t>
+                </w:r>
+                <w:r>
+                  <w:rPr>
+                    <w:rFonts w:asciiTheme="majorHAnsi" w:hAnsiTheme="majorHAnsi" w:cstheme="majorHAnsi"/>
+                  </w:rPr>
+                  <w:t>0</w:t>
+                </w:r>
+                <w:r>
+                  <w:rPr>
+                    <w:rFonts w:asciiTheme="majorHAnsi" w:hAnsiTheme="majorHAnsi" w:cstheme="majorHAnsi"/>
+                  </w:rPr>
+                  <w:t>1</w:t>
                 </w:r>
                 <w:r>
                   <w:rPr>
@@ -746,7 +758,7 @@
                   <w:rPr>
                     <w:rFonts w:asciiTheme="majorHAnsi" w:hAnsiTheme="majorHAnsi" w:cstheme="majorHAnsi"/>
                   </w:rPr>
-                  <w:t>May</w:t>
+                  <w:t>October</w:t>
                 </w:r>
                 <w:r>
                   <w:rPr>
@@ -758,13 +770,7 @@
                   <w:rPr>
                     <w:rFonts w:asciiTheme="majorHAnsi" w:hAnsiTheme="majorHAnsi" w:cstheme="majorHAnsi"/>
                   </w:rPr>
-                  <w:t>2</w:t>
-                </w:r>
-                <w:r>
-                  <w:rPr>
-                    <w:rFonts w:asciiTheme="majorHAnsi" w:hAnsiTheme="majorHAnsi" w:cstheme="majorHAnsi"/>
-                  </w:rPr>
-                  <w:t>5</w:t>
+                  <w:t>16</w:t>
                 </w:r>
                 <w:r>
                   <w:rPr>
@@ -1747,10 +1753,18 @@
         <w:t>List-show</w:t>
       </w:r>
       <w:r>
-        <w:t>-a</w:t>
-      </w:r>
-      <w:r>
-        <w:t xml:space="preserve">.safe: This test checks the functionality of listing the </w:t>
+        <w:t>-</w:t>
+      </w:r>
+      <w:proofErr w:type="gramStart"/>
+      <w:r>
+        <w:t>a</w:t>
+      </w:r>
+      <w:r>
+        <w:t>.safe</w:t>
+      </w:r>
+      <w:proofErr w:type="gramEnd"/>
+      <w:r>
+        <w:t xml:space="preserve">: This test checks the functionality of listing the </w:t>
       </w:r>
       <w:r>
         <w:t xml:space="preserve">airports </w:t>
@@ -1786,10 +1800,18 @@
         <w:t>Create</w:t>
       </w:r>
       <w:r>
-        <w:t>-a</w:t>
-      </w:r>
-      <w:r>
-        <w:t xml:space="preserve">.safe: Several </w:t>
+        <w:t>-</w:t>
+      </w:r>
+      <w:proofErr w:type="gramStart"/>
+      <w:r>
+        <w:t>a</w:t>
+      </w:r>
+      <w:r>
+        <w:t>.safe</w:t>
+      </w:r>
+      <w:proofErr w:type="gramEnd"/>
+      <w:r>
+        <w:t xml:space="preserve">: Several </w:t>
       </w:r>
       <w:r>
         <w:t>airports</w:t>
@@ -1819,10 +1841,18 @@
         <w:t>Update</w:t>
       </w:r>
       <w:r>
-        <w:t>-a</w:t>
-      </w:r>
-      <w:r>
-        <w:t xml:space="preserve">.safe: </w:t>
+        <w:t>-</w:t>
+      </w:r>
+      <w:proofErr w:type="gramStart"/>
+      <w:r>
+        <w:t>a</w:t>
+      </w:r>
+      <w:r>
+        <w:t>.safe</w:t>
+      </w:r>
+      <w:proofErr w:type="gramEnd"/>
+      <w:r>
+        <w:t xml:space="preserve">: </w:t>
       </w:r>
       <w:r>
         <w:t>The same validation tests as in the previous file are carried out for the update service instead.</w:t>
@@ -1840,11 +1870,16 @@
         <w:t>Url</w:t>
       </w:r>
       <w:r>
-        <w:t>-a</w:t>
+        <w:t>-</w:t>
+      </w:r>
+      <w:proofErr w:type="gramStart"/>
+      <w:r>
+        <w:t>a</w:t>
       </w:r>
       <w:r>
         <w:t>.hack</w:t>
       </w:r>
+      <w:proofErr w:type="gramEnd"/>
       <w:r>
         <w:t xml:space="preserve">: </w:t>
       </w:r>
@@ -1963,6 +1998,9 @@
     </w:p>
     <w:p>
       <w:r>
+        <w:rPr>
+          <w:noProof/>
+        </w:rPr>
         <w:drawing>
           <wp:inline distT="0" distB="0" distL="0" distR="0" wp14:anchorId="51531B6E" wp14:editId="455894A6">
             <wp:extent cx="5731510" cy="685165"/>
@@ -2288,7 +2326,15 @@
         <w:pStyle w:val="Prrafodelista"/>
       </w:pPr>
       <w:r>
-        <w:t xml:space="preserve">As we can see, the most time consuming operation on average is </w:t>
+        <w:t xml:space="preserve">As we can see, the most </w:t>
+      </w:r>
+      <w:proofErr w:type="gramStart"/>
+      <w:r>
+        <w:t>time consuming</w:t>
+      </w:r>
+      <w:proofErr w:type="gramEnd"/>
+      <w:r>
+        <w:t xml:space="preserve"> operation on average is </w:t>
       </w:r>
       <w:r>
         <w:t xml:space="preserve">still </w:t>
@@ -5334,6 +5380,7 @@
     </c:plotArea>
     <c:plotVisOnly val="1"/>
     <c:dispBlanksAs val="gap"/>
+    <c:showDLblsOverMax val="0"/>
     <c:extLst>
       <c:ext xmlns:c16r3="http://schemas.microsoft.com/office/drawing/2017/03/chart" uri="{56B9EC1D-385E-4148-901F-78D8002777C0}">
         <c16r3:dataDisplayOptions16>
@@ -5341,7 +5388,6 @@
         </c16r3:dataDisplayOptions16>
       </c:ext>
     </c:extLst>
-    <c:showDLblsOverMax val="0"/>
   </c:chart>
   <c:spPr>
     <a:solidFill>
@@ -6233,6 +6279,7 @@
     </c:plotArea>
     <c:plotVisOnly val="1"/>
     <c:dispBlanksAs val="gap"/>
+    <c:showDLblsOverMax val="0"/>
     <c:extLst>
       <c:ext xmlns:c16r3="http://schemas.microsoft.com/office/drawing/2017/03/chart" uri="{56B9EC1D-385E-4148-901F-78D8002777C0}">
         <c16r3:dataDisplayOptions16>
@@ -6240,7 +6287,6 @@
         </c16r3:dataDisplayOptions16>
       </c:ext>
     </c:extLst>
-    <c:showDLblsOverMax val="0"/>
   </c:chart>
   <c:spPr>
     <a:solidFill>
@@ -7631,6 +7677,7 @@
   </w:compat>
   <w:rsids>
     <w:rsidRoot w:val="00C2583F"/>
+    <w:rsid w:val="0004787D"/>
     <w:rsid w:val="00114C1D"/>
     <w:rsid w:val="001C5372"/>
     <w:rsid w:val="00331082"/>
@@ -7644,6 +7691,7 @@
     <w:rsid w:val="008275DB"/>
     <w:rsid w:val="00872B12"/>
     <w:rsid w:val="008927A7"/>
+    <w:rsid w:val="009D5A03"/>
     <w:rsid w:val="00A92202"/>
     <w:rsid w:val="00C2583F"/>
     <w:rsid w:val="00D03292"/>

</xml_diff>